<commit_message>
apuntes introduccion informatica 2
</commit_message>
<xml_diff>
--- a/teoriainformatica.docx
+++ b/teoriainformatica.docx
@@ -3923,6 +3923,11 @@
       </w:r>
     </w:p>
     <w:p>
+      <w:pPr>
+        <w:rPr>
+          <w:u w:val="single"/>
+        </w:rPr>
+      </w:pPr>
       <w:bookmarkStart w:id="0" w:name="_GoBack"/>
       <w:bookmarkEnd w:id="0"/>
     </w:p>

</xml_diff>